<commit_message>
Actualización resumen y diagrama
</commit_message>
<xml_diff>
--- a/Resumen trabajo.docx
+++ b/Resumen trabajo.docx
@@ -98,16 +98,20 @@
         <w:tab/>
         <w:t xml:space="preserve">* </w:t>
       </w:r>
-      <w:proofErr w:type="spellStart"/>
-      <w:r>
-        <w:t>Estadistica</w:t>
-      </w:r>
-      <w:proofErr w:type="spellEnd"/>
+      <w:r>
+        <w:t>Estadísticas</w:t>
+      </w:r>
       <w:r>
         <w:t xml:space="preserve"> de Coste, Tiro, defensa, </w:t>
+      </w:r>
+      <w:r>
+        <w:t>Destreza(Driblar, Tirar, Defender</w:t>
       </w:r>
       <w:bookmarkStart w:id="0" w:name="_GoBack"/>
       <w:bookmarkEnd w:id="0"/>
+      <w:r>
+        <w:t>)</w:t>
+      </w:r>
     </w:p>
     <w:p>
       <w:r>

</xml_diff>